<commit_message>
add Delivrables and timelines
</commit_message>
<xml_diff>
--- a/project_plan.docx
+++ b/project_plan.docx
@@ -49,194 +49,300 @@
           <w:bCs/>
           <w:lang w:val="en-US"/>
         </w:rPr>
-        <w:t>M</w:t>
-      </w:r>
-      <w:r>
+        <w:t>Members</w:t>
+      </w:r>
+      <w:r>
+        <w:rPr>
+          <w:lang w:val="en-US"/>
+        </w:rPr>
+        <w:t>:</w:t>
+      </w:r>
+    </w:p>
+    <w:p>
+      <w:pPr>
+        <w:pStyle w:val="Paragraphedeliste"/>
+        <w:numPr>
+          <w:ilvl w:val="0"/>
+          <w:numId w:val="1"/>
+        </w:numPr>
+      </w:pPr>
+      <w:r>
+        <w:t>Marcos A. A. Souto J</w:t>
+      </w:r>
+      <w:r>
+        <w:t>r.</w:t>
+      </w:r>
+    </w:p>
+    <w:p>
+      <w:pPr>
+        <w:pStyle w:val="Paragraphedeliste"/>
+        <w:numPr>
+          <w:ilvl w:val="0"/>
+          <w:numId w:val="1"/>
+        </w:numPr>
+        <w:rPr>
+          <w:lang w:val="fr-CA"/>
+        </w:rPr>
+      </w:pPr>
+      <w:r>
+        <w:rPr>
+          <w:lang w:val="fr-CA"/>
+        </w:rPr>
+        <w:t>Rui Ze Ma</w:t>
+      </w:r>
+    </w:p>
+    <w:p>
+      <w:pPr>
+        <w:pStyle w:val="Paragraphedeliste"/>
+        <w:numPr>
+          <w:ilvl w:val="0"/>
+          <w:numId w:val="1"/>
+        </w:numPr>
+        <w:rPr>
+          <w:lang w:val="fr-CA"/>
+        </w:rPr>
+      </w:pPr>
+      <w:r>
+        <w:rPr>
+          <w:lang w:val="fr-CA"/>
+        </w:rPr>
+        <w:t xml:space="preserve">Niranjan Niranjan </w:t>
+      </w:r>
+    </w:p>
+    <w:p>
+      <w:pPr>
+        <w:pStyle w:val="Paragraphedeliste"/>
+        <w:numPr>
+          <w:ilvl w:val="0"/>
+          <w:numId w:val="1"/>
+        </w:numPr>
+        <w:rPr>
+          <w:lang w:val="en-US"/>
+        </w:rPr>
+      </w:pPr>
+      <w:r>
+        <w:rPr>
+          <w:lang w:val="en-US"/>
+        </w:rPr>
+        <w:t>Kodjovi Adabra</w:t>
+      </w:r>
+    </w:p>
+    <w:p>
+      <w:pPr>
+        <w:rPr>
+          <w:lang w:val="en-US"/>
+        </w:rPr>
+      </w:pPr>
+    </w:p>
+    <w:p>
+      <w:pPr>
         <w:rPr>
           <w:b/>
           <w:bCs/>
           <w:lang w:val="en-US"/>
         </w:rPr>
-        <w:t>embers</w:t>
-      </w:r>
-      <w:r>
-        <w:rPr>
-          <w:lang w:val="en-US"/>
-        </w:rPr>
-        <w:t>:</w:t>
-      </w:r>
-    </w:p>
-    <w:p>
-      <w:pPr>
-        <w:pStyle w:val="PargrafodaLista"/>
-        <w:numPr>
-          <w:ilvl w:val="0"/>
-          <w:numId w:val="1"/>
-        </w:numPr>
-      </w:pPr>
-      <w:r>
-        <w:t>Marcos A. A. Souto J</w:t>
-      </w:r>
-      <w:r>
-        <w:t>r.</w:t>
-      </w:r>
-    </w:p>
-    <w:p>
-      <w:pPr>
-        <w:pStyle w:val="PargrafodaLista"/>
-        <w:numPr>
-          <w:ilvl w:val="0"/>
-          <w:numId w:val="1"/>
-        </w:numPr>
-        <w:rPr>
-          <w:lang w:val="fr-CA"/>
-        </w:rPr>
-      </w:pPr>
-      <w:r>
-        <w:rPr>
-          <w:lang w:val="fr-CA"/>
-        </w:rPr>
-        <w:t>Rui Ze Ma</w:t>
-      </w:r>
-    </w:p>
-    <w:p>
-      <w:pPr>
-        <w:pStyle w:val="PargrafodaLista"/>
-        <w:numPr>
-          <w:ilvl w:val="0"/>
-          <w:numId w:val="1"/>
-        </w:numPr>
-        <w:rPr>
-          <w:lang w:val="fr-CA"/>
-        </w:rPr>
-      </w:pPr>
-      <w:r>
-        <w:rPr>
-          <w:lang w:val="fr-CA"/>
-        </w:rPr>
-        <w:t xml:space="preserve">Niranjan Niranjan </w:t>
-      </w:r>
-    </w:p>
-    <w:p>
-      <w:pPr>
-        <w:pStyle w:val="PargrafodaLista"/>
-        <w:numPr>
-          <w:ilvl w:val="0"/>
-          <w:numId w:val="1"/>
-        </w:numPr>
-        <w:rPr>
-          <w:lang w:val="en-US"/>
-        </w:rPr>
-      </w:pPr>
-      <w:proofErr w:type="spellStart"/>
-      <w:r>
-        <w:rPr>
-          <w:lang w:val="en-US"/>
-        </w:rPr>
-        <w:t>Kodjovi</w:t>
-      </w:r>
-      <w:proofErr w:type="spellEnd"/>
-      <w:r>
-        <w:rPr>
-          <w:lang w:val="en-US"/>
-        </w:rPr>
-        <w:t xml:space="preserve"> </w:t>
-      </w:r>
-      <w:proofErr w:type="spellStart"/>
-      <w:r>
-        <w:rPr>
-          <w:lang w:val="en-US"/>
-        </w:rPr>
-        <w:t>Adabra</w:t>
-      </w:r>
-      <w:proofErr w:type="spellEnd"/>
-    </w:p>
-    <w:p>
-      <w:pPr>
-        <w:rPr>
-          <w:lang w:val="en-US"/>
-        </w:rPr>
-      </w:pPr>
-    </w:p>
-    <w:p>
-      <w:pPr>
+      </w:pPr>
+      <w:r>
         <w:rPr>
           <w:b/>
           <w:bCs/>
           <w:lang w:val="en-US"/>
         </w:rPr>
-      </w:pPr>
+        <w:t>Brief description</w:t>
+      </w:r>
       <w:r>
         <w:rPr>
           <w:b/>
           <w:bCs/>
           <w:lang w:val="en-US"/>
         </w:rPr>
-        <w:t>Brief description</w:t>
-      </w:r>
-      <w:r>
+        <w:t>:</w:t>
+      </w:r>
+    </w:p>
+    <w:p>
+      <w:pPr>
+        <w:rPr>
+          <w:lang w:val="en-US"/>
+        </w:rPr>
+      </w:pPr>
+      <w:r>
+        <w:rPr>
+          <w:lang w:val="en-US"/>
+        </w:rPr>
+        <w:t>The main theme of the project is the prediction of photovoltaic energy generation from images of the sky captured with a camera installed near the solar panels.</w:t>
+      </w:r>
+    </w:p>
+    <w:p>
+      <w:pPr>
+        <w:rPr>
+          <w:lang w:val="en-US"/>
+        </w:rPr>
+      </w:pPr>
+      <w:r>
+        <w:rPr>
+          <w:lang w:val="en-US"/>
+        </w:rPr>
+        <w:t>The goal of the project is to reproduce the results in a reference paper and extend the methodology to improve the results</w:t>
+      </w:r>
+    </w:p>
+    <w:p/>
+    <w:p>
+      <w:pPr>
         <w:rPr>
           <w:b/>
           <w:bCs/>
-          <w:lang w:val="en-US"/>
-        </w:rPr>
-        <w:t>:</w:t>
-      </w:r>
-    </w:p>
-    <w:p>
-      <w:pPr>
-        <w:rPr>
-          <w:lang w:val="en-US"/>
-        </w:rPr>
-      </w:pPr>
-      <w:r>
-        <w:rPr>
-          <w:lang w:val="en-US"/>
-        </w:rPr>
-        <w:t>The main theme of the project is the prediction of photovoltaic energy generation from images of the sky captured with a camera installed near the solar panels.</w:t>
-      </w:r>
-    </w:p>
-    <w:p>
-      <w:pPr>
-        <w:rPr>
-          <w:lang w:val="en-US"/>
-        </w:rPr>
-      </w:pPr>
-      <w:r>
-        <w:rPr>
-          <w:lang w:val="en-US"/>
-        </w:rPr>
-        <w:t>The goal of the project is to reproduce the results in a reference paper and extend the methodology to improve the results</w:t>
-      </w:r>
-    </w:p>
-    <w:p/>
-    <w:p>
-      <w:pPr>
+        </w:rPr>
+      </w:pPr>
+      <w:proofErr w:type="spellStart"/>
+      <w:r>
         <w:rPr>
           <w:b/>
           <w:bCs/>
         </w:rPr>
-      </w:pPr>
-      <w:proofErr w:type="spellStart"/>
+        <w:t>Stages</w:t>
+      </w:r>
+      <w:proofErr w:type="spellEnd"/>
       <w:r>
         <w:rPr>
           <w:b/>
           <w:bCs/>
         </w:rPr>
-        <w:t>Stages</w:t>
-      </w:r>
-      <w:proofErr w:type="spellEnd"/>
-      <w:r>
-        <w:rPr>
+        <w:t>:</w:t>
+      </w:r>
+    </w:p>
+    <w:p>
+      <w:pPr>
+        <w:pStyle w:val="Paragraphedeliste"/>
+        <w:numPr>
+          <w:ilvl w:val="0"/>
+          <w:numId w:val="2"/>
+        </w:numPr>
+        <w:rPr>
+          <w:lang w:val="en-US"/>
+        </w:rPr>
+      </w:pPr>
+      <w:r>
+        <w:rPr>
+          <w:lang w:val="en-US"/>
+        </w:rPr>
+        <w:t>Literature review</w:t>
+      </w:r>
+      <w:r>
+        <w:rPr>
+          <w:lang w:val="en-US"/>
+        </w:rPr>
+        <w:t xml:space="preserve"> </w:t>
+      </w:r>
+      <w:r>
+        <w:rPr>
+          <w:sz w:val="20"/>
+          <w:szCs w:val="20"/>
+          <w:highlight w:val="yellow"/>
+          <w:lang w:val="en-US"/>
+        </w:rPr>
+        <w:t>(</w:t>
+      </w:r>
+      <w:r>
+        <w:rPr>
+          <w:rFonts w:ascii="AppleSystemUIFont" w:hAnsi="AppleSystemUIFont" w:cs="AppleSystemUIFont"/>
           <w:b/>
           <w:bCs/>
-        </w:rPr>
-        <w:t>:</w:t>
-      </w:r>
-    </w:p>
-    <w:p>
-      <w:pPr>
-        <w:pStyle w:val="PargrafodaLista"/>
+          <w:sz w:val="20"/>
+          <w:szCs w:val="20"/>
+          <w:highlight w:val="yellow"/>
+          <w:lang w:val="en-US"/>
+        </w:rPr>
+        <w:t>Deliverable 3</w:t>
+      </w:r>
+      <w:r>
+        <w:rPr>
+          <w:rFonts w:ascii="AppleSystemUIFont" w:hAnsi="AppleSystemUIFont" w:cs="AppleSystemUIFont"/>
+          <w:sz w:val="20"/>
+          <w:szCs w:val="20"/>
+          <w:highlight w:val="yellow"/>
+          <w:lang w:val="en-US"/>
+        </w:rPr>
+        <w:t xml:space="preserve"> - February 25th</w:t>
+      </w:r>
+      <w:proofErr w:type="gramStart"/>
+      <w:r>
+        <w:rPr>
+          <w:rFonts w:ascii="AppleSystemUIFont" w:hAnsi="AppleSystemUIFont" w:cs="AppleSystemUIFont"/>
+          <w:sz w:val="20"/>
+          <w:szCs w:val="20"/>
+          <w:highlight w:val="yellow"/>
+          <w:lang w:val="en-US"/>
+        </w:rPr>
+        <w:t xml:space="preserve"> 2022</w:t>
+      </w:r>
+      <w:proofErr w:type="gramEnd"/>
+      <w:r>
+        <w:rPr>
+          <w:sz w:val="20"/>
+          <w:szCs w:val="20"/>
+          <w:highlight w:val="yellow"/>
+          <w:lang w:val="en-US"/>
+        </w:rPr>
+        <w:t>)</w:t>
+      </w:r>
+    </w:p>
+    <w:p>
+      <w:pPr>
+        <w:pStyle w:val="Paragraphedeliste"/>
+        <w:numPr>
+          <w:ilvl w:val="1"/>
+          <w:numId w:val="2"/>
+        </w:numPr>
+        <w:rPr>
+          <w:lang w:val="en-US"/>
+        </w:rPr>
+      </w:pPr>
+      <w:r>
+        <w:rPr>
+          <w:lang w:val="en-US"/>
+        </w:rPr>
+        <w:t>Papers selection</w:t>
+      </w:r>
+    </w:p>
+    <w:p>
+      <w:pPr>
+        <w:pStyle w:val="Paragraphedeliste"/>
+        <w:numPr>
+          <w:ilvl w:val="1"/>
+          <w:numId w:val="2"/>
+        </w:numPr>
+        <w:rPr>
+          <w:lang w:val="en-US"/>
+        </w:rPr>
+      </w:pPr>
+      <w:r>
+        <w:rPr>
+          <w:lang w:val="en-US"/>
+        </w:rPr>
+        <w:t>Write</w:t>
+      </w:r>
+    </w:p>
+    <w:p>
+      <w:pPr>
+        <w:pStyle w:val="Paragraphedeliste"/>
+        <w:numPr>
+          <w:ilvl w:val="1"/>
+          <w:numId w:val="2"/>
+        </w:numPr>
+        <w:rPr>
+          <w:lang w:val="en-US"/>
+        </w:rPr>
+      </w:pPr>
+      <w:r>
+        <w:rPr>
+          <w:lang w:val="en-US"/>
+        </w:rPr>
+        <w:t>Review</w:t>
+      </w:r>
+    </w:p>
+    <w:p>
+      <w:pPr>
+        <w:pStyle w:val="Paragraphedeliste"/>
         <w:numPr>
           <w:ilvl w:val="0"/>
           <w:numId w:val="2"/>
@@ -249,12 +355,12 @@
         <w:rPr>
           <w:lang w:val="en-US"/>
         </w:rPr>
-        <w:t>Literature review</w:t>
-      </w:r>
-    </w:p>
-    <w:p>
-      <w:pPr>
-        <w:pStyle w:val="PargrafodaLista"/>
+        <w:t>Planning</w:t>
+      </w:r>
+    </w:p>
+    <w:p>
+      <w:pPr>
+        <w:pStyle w:val="Paragraphedeliste"/>
         <w:numPr>
           <w:ilvl w:val="1"/>
           <w:numId w:val="2"/>
@@ -267,14 +373,186 @@
         <w:rPr>
           <w:lang w:val="en-US"/>
         </w:rPr>
-        <w:t>P</w:t>
-      </w:r>
-      <w:r>
-        <w:rPr>
-          <w:lang w:val="en-US"/>
-        </w:rPr>
-        <w:t>apers</w:t>
-      </w:r>
+        <w:t>Project timeline</w:t>
+      </w:r>
+    </w:p>
+    <w:p>
+      <w:pPr>
+        <w:pStyle w:val="Paragraphedeliste"/>
+        <w:numPr>
+          <w:ilvl w:val="1"/>
+          <w:numId w:val="2"/>
+        </w:numPr>
+        <w:rPr>
+          <w:lang w:val="en-US"/>
+        </w:rPr>
+      </w:pPr>
+      <w:r>
+        <w:rPr>
+          <w:lang w:val="en-US"/>
+        </w:rPr>
+        <w:t>Meeting schedule</w:t>
+      </w:r>
+    </w:p>
+    <w:p>
+      <w:pPr>
+        <w:pStyle w:val="Paragraphedeliste"/>
+        <w:numPr>
+          <w:ilvl w:val="1"/>
+          <w:numId w:val="2"/>
+        </w:numPr>
+        <w:rPr>
+          <w:lang w:val="en-US"/>
+        </w:rPr>
+      </w:pPr>
+      <w:r>
+        <w:rPr>
+          <w:lang w:val="en-US"/>
+        </w:rPr>
+        <w:t xml:space="preserve">Work distribution </w:t>
+      </w:r>
+    </w:p>
+    <w:p>
+      <w:pPr>
+        <w:pStyle w:val="Paragraphedeliste"/>
+        <w:numPr>
+          <w:ilvl w:val="0"/>
+          <w:numId w:val="2"/>
+        </w:numPr>
+        <w:rPr>
+          <w:lang w:val="en-US"/>
+        </w:rPr>
+      </w:pPr>
+      <w:r>
+        <w:rPr>
+          <w:lang w:val="en-US"/>
+        </w:rPr>
+        <w:t>Development</w:t>
+      </w:r>
+      <w:r>
+        <w:rPr>
+          <w:lang w:val="en-US"/>
+        </w:rPr>
+        <w:t xml:space="preserve"> </w:t>
+      </w:r>
+      <w:r>
+        <w:rPr>
+          <w:sz w:val="20"/>
+          <w:szCs w:val="20"/>
+          <w:highlight w:val="yellow"/>
+          <w:lang w:val="en-US"/>
+        </w:rPr>
+        <w:t>(</w:t>
+      </w:r>
+      <w:r>
+        <w:rPr>
+          <w:rFonts w:ascii="AppleSystemUIFont" w:hAnsi="AppleSystemUIFont" w:cs="AppleSystemUIFont"/>
+          <w:b/>
+          <w:bCs/>
+          <w:sz w:val="20"/>
+          <w:szCs w:val="20"/>
+          <w:highlight w:val="yellow"/>
+          <w:lang w:val="en-US"/>
+        </w:rPr>
+        <w:t>Deliverable 4</w:t>
+      </w:r>
+      <w:r>
+        <w:rPr>
+          <w:rFonts w:ascii="AppleSystemUIFont" w:hAnsi="AppleSystemUIFont" w:cs="AppleSystemUIFont"/>
+          <w:sz w:val="20"/>
+          <w:szCs w:val="20"/>
+          <w:highlight w:val="yellow"/>
+          <w:lang w:val="en-US"/>
+        </w:rPr>
+        <w:t xml:space="preserve"> (March 18th</w:t>
+      </w:r>
+      <w:proofErr w:type="gramStart"/>
+      <w:r>
+        <w:rPr>
+          <w:rFonts w:ascii="AppleSystemUIFont" w:hAnsi="AppleSystemUIFont" w:cs="AppleSystemUIFont"/>
+          <w:sz w:val="20"/>
+          <w:szCs w:val="20"/>
+          <w:highlight w:val="yellow"/>
+          <w:lang w:val="en-US"/>
+        </w:rPr>
+        <w:t xml:space="preserve"> 2022</w:t>
+      </w:r>
+      <w:proofErr w:type="gramEnd"/>
+      <w:r>
+        <w:rPr>
+          <w:rFonts w:ascii="AppleSystemUIFont" w:hAnsi="AppleSystemUIFont" w:cs="AppleSystemUIFont"/>
+          <w:sz w:val="20"/>
+          <w:szCs w:val="20"/>
+          <w:highlight w:val="yellow"/>
+          <w:lang w:val="en-US"/>
+        </w:rPr>
+        <w:t>): methods and preliminary results</w:t>
+      </w:r>
+      <w:r>
+        <w:rPr>
+          <w:sz w:val="20"/>
+          <w:szCs w:val="20"/>
+          <w:highlight w:val="yellow"/>
+          <w:lang w:val="en-US"/>
+        </w:rPr>
+        <w:t>)</w:t>
+      </w:r>
+    </w:p>
+    <w:p>
+      <w:pPr>
+        <w:pStyle w:val="Paragraphedeliste"/>
+        <w:numPr>
+          <w:ilvl w:val="1"/>
+          <w:numId w:val="2"/>
+        </w:numPr>
+        <w:rPr>
+          <w:lang w:val="en-US"/>
+        </w:rPr>
+      </w:pPr>
+      <w:r>
+        <w:rPr>
+          <w:lang w:val="en-US"/>
+        </w:rPr>
+        <w:t>Data collection</w:t>
+      </w:r>
+    </w:p>
+    <w:p>
+      <w:pPr>
+        <w:pStyle w:val="Paragraphedeliste"/>
+        <w:numPr>
+          <w:ilvl w:val="1"/>
+          <w:numId w:val="2"/>
+        </w:numPr>
+        <w:rPr>
+          <w:lang w:val="en-US"/>
+        </w:rPr>
+      </w:pPr>
+      <w:r>
+        <w:rPr>
+          <w:lang w:val="en-US"/>
+        </w:rPr>
+        <w:t>Data preparation</w:t>
+      </w:r>
+    </w:p>
+    <w:p>
+      <w:pPr>
+        <w:pStyle w:val="Paragraphedeliste"/>
+        <w:numPr>
+          <w:ilvl w:val="1"/>
+          <w:numId w:val="2"/>
+        </w:numPr>
+        <w:rPr>
+          <w:lang w:val="en-US"/>
+        </w:rPr>
+      </w:pPr>
+      <w:proofErr w:type="gramStart"/>
+      <w:r>
+        <w:rPr>
+          <w:lang w:val="en-US"/>
+        </w:rPr>
+        <w:t>Models</w:t>
+      </w:r>
+      <w:proofErr w:type="gramEnd"/>
       <w:r>
         <w:rPr>
           <w:lang w:val="en-US"/>
@@ -284,7 +562,7 @@
     </w:p>
     <w:p>
       <w:pPr>
-        <w:pStyle w:val="PargrafodaLista"/>
+        <w:pStyle w:val="Paragraphedeliste"/>
         <w:numPr>
           <w:ilvl w:val="1"/>
           <w:numId w:val="2"/>
@@ -297,12 +575,287 @@
         <w:rPr>
           <w:lang w:val="en-US"/>
         </w:rPr>
+        <w:t>Build and t</w:t>
+      </w:r>
+      <w:r>
+        <w:rPr>
+          <w:lang w:val="en-US"/>
+        </w:rPr>
+        <w:t>rain the models</w:t>
+      </w:r>
+    </w:p>
+    <w:p>
+      <w:pPr>
+        <w:pStyle w:val="Paragraphedeliste"/>
+        <w:numPr>
+          <w:ilvl w:val="1"/>
+          <w:numId w:val="2"/>
+        </w:numPr>
+        <w:rPr>
+          <w:lang w:val="en-US"/>
+        </w:rPr>
+      </w:pPr>
+      <w:r>
+        <w:rPr>
+          <w:lang w:val="en-US"/>
+        </w:rPr>
+        <w:t>Evaluation</w:t>
+      </w:r>
+    </w:p>
+    <w:p>
+      <w:pPr>
+        <w:pStyle w:val="Paragraphedeliste"/>
+        <w:numPr>
+          <w:ilvl w:val="0"/>
+          <w:numId w:val="2"/>
+        </w:numPr>
+        <w:rPr>
+          <w:lang w:val="en-US"/>
+        </w:rPr>
+      </w:pPr>
+      <w:r>
+        <w:rPr>
+          <w:lang w:val="en-US"/>
+        </w:rPr>
+        <w:t>Analysis of results</w:t>
+      </w:r>
+      <w:r>
+        <w:rPr>
+          <w:lang w:val="en-US"/>
+        </w:rPr>
+        <w:t xml:space="preserve"> </w:t>
+      </w:r>
+      <w:r>
+        <w:rPr>
+          <w:sz w:val="20"/>
+          <w:szCs w:val="20"/>
+          <w:highlight w:val="yellow"/>
+          <w:lang w:val="en-US"/>
+        </w:rPr>
+        <w:t>(</w:t>
+      </w:r>
+      <w:r>
+        <w:rPr>
+          <w:b/>
+          <w:bCs/>
+          <w:sz w:val="20"/>
+          <w:szCs w:val="20"/>
+          <w:highlight w:val="yellow"/>
+          <w:lang w:val="en-US"/>
+        </w:rPr>
+        <w:t>Deliverable 5</w:t>
+      </w:r>
+      <w:r>
+        <w:rPr>
+          <w:sz w:val="20"/>
+          <w:szCs w:val="20"/>
+          <w:highlight w:val="yellow"/>
+          <w:lang w:val="en-US"/>
+        </w:rPr>
+        <w:t xml:space="preserve"> (April 1st</w:t>
+      </w:r>
+      <w:proofErr w:type="gramStart"/>
+      <w:r>
+        <w:rPr>
+          <w:sz w:val="20"/>
+          <w:szCs w:val="20"/>
+          <w:highlight w:val="yellow"/>
+          <w:lang w:val="en-US"/>
+        </w:rPr>
+        <w:t xml:space="preserve"> 2022</w:t>
+      </w:r>
+      <w:proofErr w:type="gramEnd"/>
+      <w:r>
+        <w:rPr>
+          <w:sz w:val="20"/>
+          <w:szCs w:val="20"/>
+          <w:highlight w:val="yellow"/>
+          <w:lang w:val="en-US"/>
+        </w:rPr>
+        <w:t>): results and conclusions)</w:t>
+      </w:r>
+    </w:p>
+    <w:p>
+      <w:pPr>
+        <w:pStyle w:val="Paragraphedeliste"/>
+        <w:numPr>
+          <w:ilvl w:val="1"/>
+          <w:numId w:val="2"/>
+        </w:numPr>
+        <w:rPr>
+          <w:lang w:val="en-US"/>
+        </w:rPr>
+      </w:pPr>
+      <w:r>
+        <w:rPr>
+          <w:lang w:val="en-US"/>
+        </w:rPr>
+        <w:t>Metrics definition</w:t>
+      </w:r>
+    </w:p>
+    <w:p>
+      <w:pPr>
+        <w:pStyle w:val="Paragraphedeliste"/>
+        <w:numPr>
+          <w:ilvl w:val="1"/>
+          <w:numId w:val="2"/>
+        </w:numPr>
+        <w:rPr>
+          <w:lang w:val="en-US"/>
+        </w:rPr>
+      </w:pPr>
+      <w:r>
+        <w:rPr>
+          <w:lang w:val="en-US"/>
+        </w:rPr>
+        <w:t>Evaluation</w:t>
+      </w:r>
+    </w:p>
+    <w:p>
+      <w:pPr>
+        <w:pStyle w:val="Paragraphedeliste"/>
+        <w:numPr>
+          <w:ilvl w:val="0"/>
+          <w:numId w:val="2"/>
+        </w:numPr>
+        <w:rPr>
+          <w:lang w:val="en-US"/>
+        </w:rPr>
+      </w:pPr>
+      <w:r>
+        <w:rPr>
+          <w:lang w:val="en-US"/>
+        </w:rPr>
+        <w:t>Oral presentation</w:t>
+      </w:r>
+      <w:r>
+        <w:rPr>
+          <w:lang w:val="en-US"/>
+        </w:rPr>
+        <w:t xml:space="preserve"> </w:t>
+      </w:r>
+      <w:r>
+        <w:rPr>
+          <w:sz w:val="20"/>
+          <w:szCs w:val="20"/>
+          <w:highlight w:val="yellow"/>
+          <w:lang w:val="en-US"/>
+        </w:rPr>
+        <w:t>(Deliverable 6 (April 13th</w:t>
+      </w:r>
+      <w:proofErr w:type="gramStart"/>
+      <w:r>
+        <w:rPr>
+          <w:sz w:val="20"/>
+          <w:szCs w:val="20"/>
+          <w:highlight w:val="yellow"/>
+          <w:lang w:val="en-US"/>
+        </w:rPr>
+        <w:t xml:space="preserve"> 2022</w:t>
+      </w:r>
+      <w:proofErr w:type="gramEnd"/>
+      <w:r>
+        <w:rPr>
+          <w:sz w:val="20"/>
+          <w:szCs w:val="20"/>
+          <w:highlight w:val="yellow"/>
+          <w:lang w:val="en-US"/>
+        </w:rPr>
+        <w:t>, tentative): presentations in class)</w:t>
+      </w:r>
+    </w:p>
+    <w:p>
+      <w:pPr>
+        <w:pStyle w:val="Paragraphedeliste"/>
+        <w:numPr>
+          <w:ilvl w:val="1"/>
+          <w:numId w:val="2"/>
+        </w:numPr>
+        <w:rPr>
+          <w:lang w:val="en-US"/>
+        </w:rPr>
+      </w:pPr>
+      <w:r>
+        <w:rPr>
+          <w:lang w:val="en-US"/>
+        </w:rPr>
+        <w:t>Prepare presentation</w:t>
+      </w:r>
+    </w:p>
+    <w:p>
+      <w:pPr>
+        <w:pStyle w:val="Paragraphedeliste"/>
+        <w:numPr>
+          <w:ilvl w:val="0"/>
+          <w:numId w:val="2"/>
+        </w:numPr>
+        <w:rPr>
+          <w:lang w:val="en-US"/>
+        </w:rPr>
+      </w:pPr>
+      <w:r>
+        <w:rPr>
+          <w:lang w:val="en-US"/>
+        </w:rPr>
+        <w:t>Report</w:t>
+      </w:r>
+      <w:r>
+        <w:rPr>
+          <w:lang w:val="en-US"/>
+        </w:rPr>
+        <w:t xml:space="preserve"> </w:t>
+      </w:r>
+      <w:r>
+        <w:rPr>
+          <w:sz w:val="20"/>
+          <w:szCs w:val="20"/>
+          <w:highlight w:val="yellow"/>
+          <w:lang w:val="en-US"/>
+        </w:rPr>
+        <w:t>(Deliverable 7 (April 29th</w:t>
+      </w:r>
+      <w:proofErr w:type="gramStart"/>
+      <w:r>
+        <w:rPr>
+          <w:sz w:val="20"/>
+          <w:szCs w:val="20"/>
+          <w:highlight w:val="yellow"/>
+          <w:lang w:val="en-US"/>
+        </w:rPr>
+        <w:t xml:space="preserve"> 2022</w:t>
+      </w:r>
+      <w:proofErr w:type="gramEnd"/>
+      <w:r>
+        <w:rPr>
+          <w:sz w:val="20"/>
+          <w:szCs w:val="20"/>
+          <w:highlight w:val="yellow"/>
+          <w:lang w:val="en-US"/>
+        </w:rPr>
+        <w:t>, tentative): final report)</w:t>
+      </w:r>
+    </w:p>
+    <w:p>
+      <w:pPr>
+        <w:pStyle w:val="Paragraphedeliste"/>
+        <w:numPr>
+          <w:ilvl w:val="1"/>
+          <w:numId w:val="2"/>
+        </w:numPr>
+        <w:rPr>
+          <w:lang w:val="en-US"/>
+        </w:rPr>
+      </w:pPr>
+      <w:r>
+        <w:rPr>
+          <w:lang w:val="en-US"/>
+        </w:rPr>
         <w:t>Write</w:t>
       </w:r>
     </w:p>
     <w:p>
       <w:pPr>
-        <w:pStyle w:val="PargrafodaLista"/>
+        <w:pStyle w:val="Paragraphedeliste"/>
         <w:numPr>
           <w:ilvl w:val="1"/>
           <w:numId w:val="2"/>
@@ -317,357 +870,6 @@
         </w:rPr>
         <w:t>Review</w:t>
       </w:r>
-    </w:p>
-    <w:p>
-      <w:pPr>
-        <w:pStyle w:val="PargrafodaLista"/>
-        <w:numPr>
-          <w:ilvl w:val="0"/>
-          <w:numId w:val="2"/>
-        </w:numPr>
-        <w:rPr>
-          <w:lang w:val="en-US"/>
-        </w:rPr>
-      </w:pPr>
-      <w:r>
-        <w:rPr>
-          <w:lang w:val="en-US"/>
-        </w:rPr>
-        <w:t>Planning</w:t>
-      </w:r>
-    </w:p>
-    <w:p>
-      <w:pPr>
-        <w:pStyle w:val="PargrafodaLista"/>
-        <w:numPr>
-          <w:ilvl w:val="1"/>
-          <w:numId w:val="2"/>
-        </w:numPr>
-        <w:rPr>
-          <w:lang w:val="en-US"/>
-        </w:rPr>
-      </w:pPr>
-      <w:r>
-        <w:rPr>
-          <w:lang w:val="en-US"/>
-        </w:rPr>
-        <w:t>Project timeline</w:t>
-      </w:r>
-    </w:p>
-    <w:p>
-      <w:pPr>
-        <w:pStyle w:val="PargrafodaLista"/>
-        <w:numPr>
-          <w:ilvl w:val="1"/>
-          <w:numId w:val="2"/>
-        </w:numPr>
-        <w:rPr>
-          <w:lang w:val="en-US"/>
-        </w:rPr>
-      </w:pPr>
-      <w:r>
-        <w:rPr>
-          <w:lang w:val="en-US"/>
-        </w:rPr>
-        <w:t>Meeting schedule</w:t>
-      </w:r>
-    </w:p>
-    <w:p>
-      <w:pPr>
-        <w:pStyle w:val="PargrafodaLista"/>
-        <w:numPr>
-          <w:ilvl w:val="1"/>
-          <w:numId w:val="2"/>
-        </w:numPr>
-        <w:rPr>
-          <w:lang w:val="en-US"/>
-        </w:rPr>
-      </w:pPr>
-      <w:r>
-        <w:rPr>
-          <w:lang w:val="en-US"/>
-        </w:rPr>
-        <w:t xml:space="preserve">Work distribution </w:t>
-      </w:r>
-    </w:p>
-    <w:p>
-      <w:pPr>
-        <w:pStyle w:val="PargrafodaLista"/>
-        <w:numPr>
-          <w:ilvl w:val="0"/>
-          <w:numId w:val="2"/>
-        </w:numPr>
-        <w:rPr>
-          <w:lang w:val="en-US"/>
-        </w:rPr>
-      </w:pPr>
-      <w:r>
-        <w:rPr>
-          <w:lang w:val="en-US"/>
-        </w:rPr>
-        <w:t>Development</w:t>
-      </w:r>
-    </w:p>
-    <w:p>
-      <w:pPr>
-        <w:pStyle w:val="PargrafodaLista"/>
-        <w:numPr>
-          <w:ilvl w:val="1"/>
-          <w:numId w:val="2"/>
-        </w:numPr>
-        <w:rPr>
-          <w:lang w:val="en-US"/>
-        </w:rPr>
-      </w:pPr>
-      <w:r>
-        <w:rPr>
-          <w:lang w:val="en-US"/>
-        </w:rPr>
-        <w:t>Data collection</w:t>
-      </w:r>
-    </w:p>
-    <w:p>
-      <w:pPr>
-        <w:pStyle w:val="PargrafodaLista"/>
-        <w:numPr>
-          <w:ilvl w:val="1"/>
-          <w:numId w:val="2"/>
-        </w:numPr>
-        <w:rPr>
-          <w:lang w:val="en-US"/>
-        </w:rPr>
-      </w:pPr>
-      <w:r>
-        <w:rPr>
-          <w:lang w:val="en-US"/>
-        </w:rPr>
-        <w:t>Data preparation</w:t>
-      </w:r>
-    </w:p>
-    <w:p>
-      <w:pPr>
-        <w:pStyle w:val="PargrafodaLista"/>
-        <w:numPr>
-          <w:ilvl w:val="1"/>
-          <w:numId w:val="2"/>
-        </w:numPr>
-        <w:rPr>
-          <w:lang w:val="en-US"/>
-        </w:rPr>
-      </w:pPr>
-      <w:proofErr w:type="gramStart"/>
-      <w:r>
-        <w:rPr>
-          <w:lang w:val="en-US"/>
-        </w:rPr>
-        <w:t>Models</w:t>
-      </w:r>
-      <w:proofErr w:type="gramEnd"/>
-      <w:r>
-        <w:rPr>
-          <w:lang w:val="en-US"/>
-        </w:rPr>
-        <w:t xml:space="preserve"> selection</w:t>
-      </w:r>
-    </w:p>
-    <w:p>
-      <w:pPr>
-        <w:pStyle w:val="PargrafodaLista"/>
-        <w:numPr>
-          <w:ilvl w:val="1"/>
-          <w:numId w:val="2"/>
-        </w:numPr>
-        <w:rPr>
-          <w:lang w:val="en-US"/>
-        </w:rPr>
-      </w:pPr>
-      <w:r>
-        <w:rPr>
-          <w:lang w:val="en-US"/>
-        </w:rPr>
-        <w:t>Build and t</w:t>
-      </w:r>
-      <w:r>
-        <w:rPr>
-          <w:lang w:val="en-US"/>
-        </w:rPr>
-        <w:t>rain the models</w:t>
-      </w:r>
-    </w:p>
-    <w:p>
-      <w:pPr>
-        <w:pStyle w:val="PargrafodaLista"/>
-        <w:numPr>
-          <w:ilvl w:val="1"/>
-          <w:numId w:val="2"/>
-        </w:numPr>
-        <w:rPr>
-          <w:lang w:val="en-US"/>
-        </w:rPr>
-      </w:pPr>
-      <w:r>
-        <w:rPr>
-          <w:lang w:val="en-US"/>
-        </w:rPr>
-        <w:t>Evaluation</w:t>
-      </w:r>
-    </w:p>
-    <w:p>
-      <w:pPr>
-        <w:pStyle w:val="PargrafodaLista"/>
-        <w:numPr>
-          <w:ilvl w:val="0"/>
-          <w:numId w:val="2"/>
-        </w:numPr>
-        <w:rPr>
-          <w:lang w:val="en-US"/>
-        </w:rPr>
-      </w:pPr>
-      <w:r>
-        <w:rPr>
-          <w:lang w:val="en-US"/>
-        </w:rPr>
-        <w:t>Analysis of results</w:t>
-      </w:r>
-    </w:p>
-    <w:p>
-      <w:pPr>
-        <w:pStyle w:val="PargrafodaLista"/>
-        <w:numPr>
-          <w:ilvl w:val="1"/>
-          <w:numId w:val="2"/>
-        </w:numPr>
-        <w:rPr>
-          <w:lang w:val="en-US"/>
-        </w:rPr>
-      </w:pPr>
-      <w:r>
-        <w:rPr>
-          <w:lang w:val="en-US"/>
-        </w:rPr>
-        <w:t>Metrics definition</w:t>
-      </w:r>
-    </w:p>
-    <w:p>
-      <w:pPr>
-        <w:pStyle w:val="PargrafodaLista"/>
-        <w:numPr>
-          <w:ilvl w:val="1"/>
-          <w:numId w:val="2"/>
-        </w:numPr>
-        <w:rPr>
-          <w:lang w:val="en-US"/>
-        </w:rPr>
-      </w:pPr>
-      <w:r>
-        <w:rPr>
-          <w:lang w:val="en-US"/>
-        </w:rPr>
-        <w:t>Evaluation</w:t>
-      </w:r>
-    </w:p>
-    <w:p>
-      <w:pPr>
-        <w:pStyle w:val="PargrafodaLista"/>
-        <w:numPr>
-          <w:ilvl w:val="0"/>
-          <w:numId w:val="2"/>
-        </w:numPr>
-        <w:rPr>
-          <w:lang w:val="en-US"/>
-        </w:rPr>
-      </w:pPr>
-      <w:r>
-        <w:rPr>
-          <w:lang w:val="en-US"/>
-        </w:rPr>
-        <w:t>R</w:t>
-      </w:r>
-      <w:r>
-        <w:rPr>
-          <w:lang w:val="en-US"/>
-        </w:rPr>
-        <w:t>eport</w:t>
-      </w:r>
-    </w:p>
-    <w:p>
-      <w:pPr>
-        <w:pStyle w:val="PargrafodaLista"/>
-        <w:numPr>
-          <w:ilvl w:val="1"/>
-          <w:numId w:val="2"/>
-        </w:numPr>
-        <w:rPr>
-          <w:lang w:val="en-US"/>
-        </w:rPr>
-      </w:pPr>
-      <w:r>
-        <w:rPr>
-          <w:lang w:val="en-US"/>
-        </w:rPr>
-        <w:t>Write</w:t>
-      </w:r>
-    </w:p>
-    <w:p>
-      <w:pPr>
-        <w:pStyle w:val="PargrafodaLista"/>
-        <w:numPr>
-          <w:ilvl w:val="1"/>
-          <w:numId w:val="2"/>
-        </w:numPr>
-        <w:rPr>
-          <w:lang w:val="en-US"/>
-        </w:rPr>
-      </w:pPr>
-      <w:r>
-        <w:rPr>
-          <w:lang w:val="en-US"/>
-        </w:rPr>
-        <w:t>Review</w:t>
-      </w:r>
-    </w:p>
-    <w:p>
-      <w:pPr>
-        <w:pStyle w:val="PargrafodaLista"/>
-        <w:numPr>
-          <w:ilvl w:val="0"/>
-          <w:numId w:val="2"/>
-        </w:numPr>
-        <w:rPr>
-          <w:lang w:val="en-US"/>
-        </w:rPr>
-      </w:pPr>
-      <w:r>
-        <w:rPr>
-          <w:lang w:val="en-US"/>
-        </w:rPr>
-        <w:t>Oral presentation</w:t>
-      </w:r>
-    </w:p>
-    <w:p>
-      <w:pPr>
-        <w:pStyle w:val="PargrafodaLista"/>
-        <w:numPr>
-          <w:ilvl w:val="1"/>
-          <w:numId w:val="2"/>
-        </w:numPr>
-        <w:rPr>
-          <w:lang w:val="en-US"/>
-        </w:rPr>
-      </w:pPr>
-      <w:r>
-        <w:rPr>
-          <w:lang w:val="en-US"/>
-        </w:rPr>
-        <w:t>Prepare presentation</w:t>
-      </w:r>
-    </w:p>
-    <w:p>
-      <w:pPr>
-        <w:rPr>
-          <w:lang w:val="en-US"/>
-        </w:rPr>
-      </w:pPr>
     </w:p>
     <w:p>
       <w:pPr>
@@ -1302,11 +1504,11 @@
     <w:name w:val="Normal"/>
     <w:qFormat/>
   </w:style>
-  <w:style w:type="paragraph" w:styleId="Ttulo1">
+  <w:style w:type="paragraph" w:styleId="Titre1">
     <w:name w:val="heading 1"/>
     <w:basedOn w:val="Normal"/>
     <w:next w:val="Normal"/>
-    <w:link w:val="Ttulo1Char"/>
+    <w:link w:val="Titre1Car"/>
     <w:uiPriority w:val="9"/>
     <w:qFormat/>
     <w:rsid w:val="00392391"/>
@@ -1323,10 +1525,10 @@
       <w:szCs w:val="32"/>
     </w:rPr>
   </w:style>
-  <w:style w:type="paragraph" w:styleId="Ttulo2">
+  <w:style w:type="paragraph" w:styleId="Titre2">
     <w:name w:val="heading 2"/>
     <w:basedOn w:val="Normal"/>
-    <w:link w:val="Ttulo2Char"/>
+    <w:link w:val="Titre2Car"/>
     <w:uiPriority w:val="9"/>
     <w:qFormat/>
     <w:rsid w:val="009F663D"/>
@@ -1343,13 +1545,13 @@
       <w:lang w:eastAsia="pt-BR"/>
     </w:rPr>
   </w:style>
-  <w:style w:type="character" w:default="1" w:styleId="Fontepargpadro">
+  <w:style w:type="character" w:default="1" w:styleId="Policepardfaut">
     <w:name w:val="Default Paragraph Font"/>
     <w:uiPriority w:val="1"/>
     <w:semiHidden/>
     <w:unhideWhenUsed/>
   </w:style>
-  <w:style w:type="table" w:default="1" w:styleId="Tabelanormal">
+  <w:style w:type="table" w:default="1" w:styleId="TableauNormal">
     <w:name w:val="Normal Table"/>
     <w:uiPriority w:val="99"/>
     <w:semiHidden/>
@@ -1364,16 +1566,16 @@
       </w:tblCellMar>
     </w:tblPr>
   </w:style>
-  <w:style w:type="numbering" w:default="1" w:styleId="Semlista">
+  <w:style w:type="numbering" w:default="1" w:styleId="Aucuneliste">
     <w:name w:val="No List"/>
     <w:uiPriority w:val="99"/>
     <w:semiHidden/>
     <w:unhideWhenUsed/>
   </w:style>
-  <w:style w:type="character" w:customStyle="1" w:styleId="Ttulo2Char">
-    <w:name w:val="Título 2 Char"/>
-    <w:basedOn w:val="Fontepargpadro"/>
-    <w:link w:val="Ttulo2"/>
+  <w:style w:type="character" w:customStyle="1" w:styleId="Titre2Car">
+    <w:name w:val="Titre 2 Car"/>
+    <w:basedOn w:val="Policepardfaut"/>
+    <w:link w:val="Titre2"/>
     <w:uiPriority w:val="9"/>
     <w:rsid w:val="009F663D"/>
     <w:rPr>
@@ -1402,9 +1604,9 @@
       <w:lang w:eastAsia="pt-BR"/>
     </w:rPr>
   </w:style>
-  <w:style w:type="character" w:styleId="nfase">
+  <w:style w:type="character" w:styleId="Accentuation">
     <w:name w:val="Emphasis"/>
-    <w:basedOn w:val="Fontepargpadro"/>
+    <w:basedOn w:val="Policepardfaut"/>
     <w:uiPriority w:val="20"/>
     <w:qFormat/>
     <w:rsid w:val="009F663D"/>
@@ -1413,9 +1615,9 @@
       <w:iCs/>
     </w:rPr>
   </w:style>
-  <w:style w:type="character" w:styleId="Hyperlink">
+  <w:style w:type="character" w:styleId="Hyperlien">
     <w:name w:val="Hyperlink"/>
-    <w:basedOn w:val="Fontepargpadro"/>
+    <w:basedOn w:val="Policepardfaut"/>
     <w:uiPriority w:val="99"/>
     <w:semiHidden/>
     <w:unhideWhenUsed/>
@@ -1425,10 +1627,10 @@
       <w:u w:val="single"/>
     </w:rPr>
   </w:style>
-  <w:style w:type="character" w:customStyle="1" w:styleId="Ttulo1Char">
-    <w:name w:val="Título 1 Char"/>
-    <w:basedOn w:val="Fontepargpadro"/>
-    <w:link w:val="Ttulo1"/>
+  <w:style w:type="character" w:customStyle="1" w:styleId="Titre1Car">
+    <w:name w:val="Titre 1 Car"/>
+    <w:basedOn w:val="Policepardfaut"/>
+    <w:link w:val="Titre1"/>
     <w:uiPriority w:val="9"/>
     <w:rsid w:val="00392391"/>
     <w:rPr>
@@ -1438,7 +1640,7 @@
       <w:szCs w:val="32"/>
     </w:rPr>
   </w:style>
-  <w:style w:type="paragraph" w:styleId="PargrafodaLista">
+  <w:style w:type="paragraph" w:styleId="Paragraphedeliste">
     <w:name w:val="List Paragraph"/>
     <w:basedOn w:val="Normal"/>
     <w:uiPriority w:val="34"/>

</xml_diff>